<commit_message>
grafikus koncepciók és tervek
</commit_message>
<xml_diff>
--- a/dokumentumok/projekt_specifikácio.docx
+++ b/dokumentumok/projekt_specifikácio.docx
@@ -28,9 +28,9 @@
           <w:noProof/>
         </w:rPr>
         <w:drawing>
-          <wp:inline distT="0" distB="0" distL="0" distR="0" wp14:anchorId="06919D8A" wp14:editId="3F2F643A">
-            <wp:extent cx="2987749" cy="667817"/>
-            <wp:effectExtent l="0" t="0" r="3175" b="0"/>
+          <wp:inline distT="0" distB="0" distL="0" distR="0" wp14:anchorId="06919D8A" wp14:editId="67419759">
+            <wp:extent cx="3263555" cy="729465"/>
+            <wp:effectExtent l="0" t="0" r="0" b="0"/>
             <wp:docPr id="13" name="Kép 13"/>
             <wp:cNvGraphicFramePr>
               <a:graphicFrameLocks xmlns:a="http://schemas.openxmlformats.org/drawingml/2006/main" noChangeAspect="1"/>
@@ -60,7 +60,7 @@
                   <pic:spPr bwMode="auto">
                     <a:xfrm>
                       <a:off x="0" y="0"/>
-                      <a:ext cx="2991877" cy="668740"/>
+                      <a:ext cx="3263555" cy="729465"/>
                     </a:xfrm>
                     <a:prstGeom prst="rect">
                       <a:avLst/>
@@ -278,10 +278,6 @@
         <w:p>
           <w:pPr>
             <w:pStyle w:val="TJ1"/>
-            <w:tabs>
-              <w:tab w:val="left" w:pos="1100"/>
-              <w:tab w:val="right" w:leader="dot" w:pos="9344"/>
-            </w:tabs>
             <w:rPr>
               <w:rFonts w:asciiTheme="minorHAnsi" w:eastAsiaTheme="minorEastAsia" w:hAnsiTheme="minorHAnsi" w:cstheme="minorBidi"/>
               <w:noProof/>
@@ -299,7 +295,7 @@
           <w:r>
             <w:fldChar w:fldCharType="separate"/>
           </w:r>
-          <w:hyperlink w:anchor="_Toc210116892" w:history="1">
+          <w:hyperlink w:anchor="_Toc210212681" w:history="1">
             <w:r>
               <w:rPr>
                 <w:rStyle w:val="Hiperhivatkozs"/>
@@ -343,7 +339,7 @@
                 <w:noProof/>
                 <w:webHidden/>
               </w:rPr>
-              <w:instrText xml:space="preserve"> PAGEREF _Toc210116892 \h </w:instrText>
+              <w:instrText xml:space="preserve"> PAGEREF _Toc210212681 \h </w:instrText>
             </w:r>
             <w:r>
               <w:rPr>
@@ -389,7 +385,7 @@
               <w:lang w:eastAsia="hu-HU"/>
             </w:rPr>
           </w:pPr>
-          <w:hyperlink w:anchor="_Toc210116893" w:history="1">
+          <w:hyperlink w:anchor="_Toc210212682" w:history="1">
             <w:r>
               <w:rPr>
                 <w:rStyle w:val="Hiperhivatkozs"/>
@@ -433,7 +429,7 @@
                 <w:noProof/>
                 <w:webHidden/>
               </w:rPr>
-              <w:instrText xml:space="preserve"> PAGEREF _Toc210116893 \h </w:instrText>
+              <w:instrText xml:space="preserve"> PAGEREF _Toc210212682 \h </w:instrText>
             </w:r>
             <w:r>
               <w:rPr>
@@ -479,7 +475,7 @@
               <w:lang w:eastAsia="hu-HU"/>
             </w:rPr>
           </w:pPr>
-          <w:hyperlink w:anchor="_Toc210116894" w:history="1">
+          <w:hyperlink w:anchor="_Toc210212683" w:history="1">
             <w:r>
               <w:rPr>
                 <w:rStyle w:val="Hiperhivatkozs"/>
@@ -523,7 +519,7 @@
                 <w:noProof/>
                 <w:webHidden/>
               </w:rPr>
-              <w:instrText xml:space="preserve"> PAGEREF _Toc210116894 \h </w:instrText>
+              <w:instrText xml:space="preserve"> PAGEREF _Toc210212683 \h </w:instrText>
             </w:r>
             <w:r>
               <w:rPr>
@@ -569,7 +565,7 @@
               <w:lang w:eastAsia="hu-HU"/>
             </w:rPr>
           </w:pPr>
-          <w:hyperlink w:anchor="_Toc210116895" w:history="1">
+          <w:hyperlink w:anchor="_Toc210212684" w:history="1">
             <w:r>
               <w:rPr>
                 <w:rStyle w:val="Hiperhivatkozs"/>
@@ -613,7 +609,7 @@
                 <w:noProof/>
                 <w:webHidden/>
               </w:rPr>
-              <w:instrText xml:space="preserve"> PAGEREF _Toc210116895 \h </w:instrText>
+              <w:instrText xml:space="preserve"> PAGEREF _Toc210212684 \h </w:instrText>
             </w:r>
             <w:r>
               <w:rPr>
@@ -659,7 +655,7 @@
               <w:lang w:eastAsia="hu-HU"/>
             </w:rPr>
           </w:pPr>
-          <w:hyperlink w:anchor="_Toc210116896" w:history="1">
+          <w:hyperlink w:anchor="_Toc210212685" w:history="1">
             <w:r>
               <w:rPr>
                 <w:rStyle w:val="Hiperhivatkozs"/>
@@ -703,7 +699,7 @@
                 <w:noProof/>
                 <w:webHidden/>
               </w:rPr>
-              <w:instrText xml:space="preserve"> PAGEREF _Toc210116896 \h </w:instrText>
+              <w:instrText xml:space="preserve"> PAGEREF _Toc210212685 \h </w:instrText>
             </w:r>
             <w:r>
               <w:rPr>
@@ -737,10 +733,6 @@
         <w:p>
           <w:pPr>
             <w:pStyle w:val="TJ1"/>
-            <w:tabs>
-              <w:tab w:val="left" w:pos="1100"/>
-              <w:tab w:val="right" w:leader="dot" w:pos="9344"/>
-            </w:tabs>
             <w:rPr>
               <w:rFonts w:asciiTheme="minorHAnsi" w:eastAsiaTheme="minorEastAsia" w:hAnsiTheme="minorHAnsi" w:cstheme="minorBidi"/>
               <w:noProof/>
@@ -749,7 +741,7 @@
               <w:lang w:eastAsia="hu-HU"/>
             </w:rPr>
           </w:pPr>
-          <w:hyperlink w:anchor="_Toc210116897" w:history="1">
+          <w:hyperlink w:anchor="_Toc210212686" w:history="1">
             <w:r>
               <w:rPr>
                 <w:rStyle w:val="Hiperhivatkozs"/>
@@ -793,7 +785,7 @@
                 <w:noProof/>
                 <w:webHidden/>
               </w:rPr>
-              <w:instrText xml:space="preserve"> PAGEREF _Toc210116897 \h </w:instrText>
+              <w:instrText xml:space="preserve"> PAGEREF _Toc210212686 \h </w:instrText>
             </w:r>
             <w:r>
               <w:rPr>
@@ -839,7 +831,7 @@
               <w:lang w:eastAsia="hu-HU"/>
             </w:rPr>
           </w:pPr>
-          <w:hyperlink w:anchor="_Toc210116898" w:history="1">
+          <w:hyperlink w:anchor="_Toc210212687" w:history="1">
             <w:r>
               <w:rPr>
                 <w:rStyle w:val="Hiperhivatkozs"/>
@@ -883,7 +875,7 @@
                 <w:noProof/>
                 <w:webHidden/>
               </w:rPr>
-              <w:instrText xml:space="preserve"> PAGEREF _Toc210116898 \h </w:instrText>
+              <w:instrText xml:space="preserve"> PAGEREF _Toc210212687 \h </w:instrText>
             </w:r>
             <w:r>
               <w:rPr>
@@ -929,7 +921,7 @@
               <w:lang w:eastAsia="hu-HU"/>
             </w:rPr>
           </w:pPr>
-          <w:hyperlink w:anchor="_Toc210116899" w:history="1">
+          <w:hyperlink w:anchor="_Toc210212688" w:history="1">
             <w:r>
               <w:rPr>
                 <w:rStyle w:val="Hiperhivatkozs"/>
@@ -973,7 +965,7 @@
                 <w:noProof/>
                 <w:webHidden/>
               </w:rPr>
-              <w:instrText xml:space="preserve"> PAGEREF _Toc210116899 \h </w:instrText>
+              <w:instrText xml:space="preserve"> PAGEREF _Toc210212688 \h </w:instrText>
             </w:r>
             <w:r>
               <w:rPr>
@@ -1019,7 +1011,7 @@
               <w:lang w:eastAsia="hu-HU"/>
             </w:rPr>
           </w:pPr>
-          <w:hyperlink w:anchor="_Toc210116900" w:history="1">
+          <w:hyperlink w:anchor="_Toc210212689" w:history="1">
             <w:r>
               <w:rPr>
                 <w:rStyle w:val="Hiperhivatkozs"/>
@@ -1042,7 +1034,7 @@
                 <w:rStyle w:val="Hiperhivatkozs"/>
                 <w:noProof/>
               </w:rPr>
-              <w:t>Desktop weboldal tervezése</w:t>
+              <w:t>Asztali weboldal tervezése</w:t>
             </w:r>
             <w:r>
               <w:rPr>
@@ -1063,7 +1055,7 @@
                 <w:noProof/>
                 <w:webHidden/>
               </w:rPr>
-              <w:instrText xml:space="preserve"> PAGEREF _Toc210116900 \h </w:instrText>
+              <w:instrText xml:space="preserve"> PAGEREF _Toc210212689 \h </w:instrText>
             </w:r>
             <w:r>
               <w:rPr>
@@ -1109,7 +1101,7 @@
               <w:lang w:eastAsia="hu-HU"/>
             </w:rPr>
           </w:pPr>
-          <w:hyperlink w:anchor="_Toc210116901" w:history="1">
+          <w:hyperlink w:anchor="_Toc210212690" w:history="1">
             <w:r>
               <w:rPr>
                 <w:rStyle w:val="Hiperhivatkozs"/>
@@ -1153,7 +1145,7 @@
                 <w:noProof/>
                 <w:webHidden/>
               </w:rPr>
-              <w:instrText xml:space="preserve"> PAGEREF _Toc210116901 \h </w:instrText>
+              <w:instrText xml:space="preserve"> PAGEREF _Toc210212690 \h </w:instrText>
             </w:r>
             <w:r>
               <w:rPr>
@@ -1173,7 +1165,7 @@
                 <w:noProof/>
                 <w:webHidden/>
               </w:rPr>
-              <w:t>5</w:t>
+              <w:t>7</w:t>
             </w:r>
             <w:r>
               <w:rPr>
@@ -1199,7 +1191,7 @@
               <w:lang w:eastAsia="hu-HU"/>
             </w:rPr>
           </w:pPr>
-          <w:hyperlink w:anchor="_Toc210116902" w:history="1">
+          <w:hyperlink w:anchor="_Toc210212691" w:history="1">
             <w:r>
               <w:rPr>
                 <w:rStyle w:val="Hiperhivatkozs"/>
@@ -1243,7 +1235,7 @@
                 <w:noProof/>
                 <w:webHidden/>
               </w:rPr>
-              <w:instrText xml:space="preserve"> PAGEREF _Toc210116902 \h </w:instrText>
+              <w:instrText xml:space="preserve"> PAGEREF _Toc210212691 \h </w:instrText>
             </w:r>
             <w:r>
               <w:rPr>
@@ -1263,7 +1255,7 @@
                 <w:noProof/>
                 <w:webHidden/>
               </w:rPr>
-              <w:t>5</w:t>
+              <w:t>7</w:t>
             </w:r>
             <w:r>
               <w:rPr>
@@ -1289,7 +1281,7 @@
               <w:lang w:eastAsia="hu-HU"/>
             </w:rPr>
           </w:pPr>
-          <w:hyperlink w:anchor="_Toc210116903" w:history="1">
+          <w:hyperlink w:anchor="_Toc210212692" w:history="1">
             <w:r>
               <w:rPr>
                 <w:rStyle w:val="Hiperhivatkozs"/>
@@ -1334,7 +1326,7 @@
                 <w:noProof/>
                 <w:webHidden/>
               </w:rPr>
-              <w:instrText xml:space="preserve"> PAGEREF _Toc210116903 \h </w:instrText>
+              <w:instrText xml:space="preserve"> PAGEREF _Toc210212692 \h </w:instrText>
             </w:r>
             <w:r>
               <w:rPr>
@@ -1354,7 +1346,7 @@
                 <w:noProof/>
                 <w:webHidden/>
               </w:rPr>
-              <w:t>5</w:t>
+              <w:t>7</w:t>
             </w:r>
             <w:r>
               <w:rPr>
@@ -1380,7 +1372,7 @@
               <w:lang w:eastAsia="hu-HU"/>
             </w:rPr>
           </w:pPr>
-          <w:hyperlink w:anchor="_Toc210116904" w:history="1">
+          <w:hyperlink w:anchor="_Toc210212693" w:history="1">
             <w:r>
               <w:rPr>
                 <w:rStyle w:val="Hiperhivatkozs"/>
@@ -1424,7 +1416,7 @@
                 <w:noProof/>
                 <w:webHidden/>
               </w:rPr>
-              <w:instrText xml:space="preserve"> PAGEREF _Toc210116904 \h </w:instrText>
+              <w:instrText xml:space="preserve"> PAGEREF _Toc210212693 \h </w:instrText>
             </w:r>
             <w:r>
               <w:rPr>
@@ -1444,7 +1436,7 @@
                 <w:noProof/>
                 <w:webHidden/>
               </w:rPr>
-              <w:t>6</w:t>
+              <w:t>8</w:t>
             </w:r>
             <w:r>
               <w:rPr>
@@ -1458,10 +1450,6 @@
         <w:p>
           <w:pPr>
             <w:pStyle w:val="TJ1"/>
-            <w:tabs>
-              <w:tab w:val="left" w:pos="1100"/>
-              <w:tab w:val="right" w:leader="dot" w:pos="9344"/>
-            </w:tabs>
             <w:rPr>
               <w:rFonts w:asciiTheme="minorHAnsi" w:eastAsiaTheme="minorEastAsia" w:hAnsiTheme="minorHAnsi" w:cstheme="minorBidi"/>
               <w:noProof/>
@@ -1470,7 +1458,7 @@
               <w:lang w:eastAsia="hu-HU"/>
             </w:rPr>
           </w:pPr>
-          <w:hyperlink w:anchor="_Toc210116905" w:history="1">
+          <w:hyperlink w:anchor="_Toc210212694" w:history="1">
             <w:r>
               <w:rPr>
                 <w:rStyle w:val="Hiperhivatkozs"/>
@@ -1514,7 +1502,7 @@
                 <w:noProof/>
                 <w:webHidden/>
               </w:rPr>
-              <w:instrText xml:space="preserve"> PAGEREF _Toc210116905 \h </w:instrText>
+              <w:instrText xml:space="preserve"> PAGEREF _Toc210212694 \h </w:instrText>
             </w:r>
             <w:r>
               <w:rPr>
@@ -1534,7 +1522,7 @@
                 <w:noProof/>
                 <w:webHidden/>
               </w:rPr>
-              <w:t>7</w:t>
+              <w:t>9</w:t>
             </w:r>
             <w:r>
               <w:rPr>
@@ -1560,7 +1548,7 @@
               <w:lang w:eastAsia="hu-HU"/>
             </w:rPr>
           </w:pPr>
-          <w:hyperlink w:anchor="_Toc210116906" w:history="1">
+          <w:hyperlink w:anchor="_Toc210212695" w:history="1">
             <w:r>
               <w:rPr>
                 <w:rStyle w:val="Hiperhivatkozs"/>
@@ -1604,7 +1592,7 @@
                 <w:noProof/>
                 <w:webHidden/>
               </w:rPr>
-              <w:instrText xml:space="preserve"> PAGEREF _Toc210116906 \h </w:instrText>
+              <w:instrText xml:space="preserve"> PAGEREF _Toc210212695 \h </w:instrText>
             </w:r>
             <w:r>
               <w:rPr>
@@ -1624,7 +1612,7 @@
                 <w:noProof/>
                 <w:webHidden/>
               </w:rPr>
-              <w:t>7</w:t>
+              <w:t>9</w:t>
             </w:r>
             <w:r>
               <w:rPr>
@@ -1650,7 +1638,7 @@
               <w:lang w:eastAsia="hu-HU"/>
             </w:rPr>
           </w:pPr>
-          <w:hyperlink w:anchor="_Toc210116907" w:history="1">
+          <w:hyperlink w:anchor="_Toc210212696" w:history="1">
             <w:r>
               <w:rPr>
                 <w:rStyle w:val="Hiperhivatkozs"/>
@@ -1694,7 +1682,7 @@
                 <w:noProof/>
                 <w:webHidden/>
               </w:rPr>
-              <w:instrText xml:space="preserve"> PAGEREF _Toc210116907 \h </w:instrText>
+              <w:instrText xml:space="preserve"> PAGEREF _Toc210212696 \h </w:instrText>
             </w:r>
             <w:r>
               <w:rPr>
@@ -1714,7 +1702,7 @@
                 <w:noProof/>
                 <w:webHidden/>
               </w:rPr>
-              <w:t>7</w:t>
+              <w:t>9</w:t>
             </w:r>
             <w:r>
               <w:rPr>
@@ -1740,7 +1728,7 @@
               <w:lang w:eastAsia="hu-HU"/>
             </w:rPr>
           </w:pPr>
-          <w:hyperlink w:anchor="_Toc210116908" w:history="1">
+          <w:hyperlink w:anchor="_Toc210212697" w:history="1">
             <w:r>
               <w:rPr>
                 <w:rStyle w:val="Hiperhivatkozs"/>
@@ -1784,7 +1772,7 @@
                 <w:noProof/>
                 <w:webHidden/>
               </w:rPr>
-              <w:instrText xml:space="preserve"> PAGEREF _Toc210116908 \h </w:instrText>
+              <w:instrText xml:space="preserve"> PAGEREF _Toc210212697 \h </w:instrText>
             </w:r>
             <w:r>
               <w:rPr>
@@ -1804,7 +1792,7 @@
                 <w:noProof/>
                 <w:webHidden/>
               </w:rPr>
-              <w:t>7</w:t>
+              <w:t>9</w:t>
             </w:r>
             <w:r>
               <w:rPr>
@@ -1830,7 +1818,7 @@
               <w:lang w:eastAsia="hu-HU"/>
             </w:rPr>
           </w:pPr>
-          <w:hyperlink w:anchor="_Toc210116909" w:history="1">
+          <w:hyperlink w:anchor="_Toc210212698" w:history="1">
             <w:r>
               <w:rPr>
                 <w:rStyle w:val="Hiperhivatkozs"/>
@@ -1874,7 +1862,7 @@
                 <w:noProof/>
                 <w:webHidden/>
               </w:rPr>
-              <w:instrText xml:space="preserve"> PAGEREF _Toc210116909 \h </w:instrText>
+              <w:instrText xml:space="preserve"> PAGEREF _Toc210212698 \h </w:instrText>
             </w:r>
             <w:r>
               <w:rPr>
@@ -1894,7 +1882,7 @@
                 <w:noProof/>
                 <w:webHidden/>
               </w:rPr>
-              <w:t>7</w:t>
+              <w:t>9</w:t>
             </w:r>
             <w:r>
               <w:rPr>
@@ -1920,7 +1908,7 @@
               <w:lang w:eastAsia="hu-HU"/>
             </w:rPr>
           </w:pPr>
-          <w:hyperlink w:anchor="_Toc210116910" w:history="1">
+          <w:hyperlink w:anchor="_Toc210212699" w:history="1">
             <w:r>
               <w:rPr>
                 <w:rStyle w:val="Hiperhivatkozs"/>
@@ -1964,7 +1952,7 @@
                 <w:noProof/>
                 <w:webHidden/>
               </w:rPr>
-              <w:instrText xml:space="preserve"> PAGEREF _Toc210116910 \h </w:instrText>
+              <w:instrText xml:space="preserve"> PAGEREF _Toc210212699 \h </w:instrText>
             </w:r>
             <w:r>
               <w:rPr>
@@ -1984,7 +1972,7 @@
                 <w:noProof/>
                 <w:webHidden/>
               </w:rPr>
-              <w:t>7</w:t>
+              <w:t>9</w:t>
             </w:r>
             <w:r>
               <w:rPr>
@@ -2010,7 +1998,7 @@
               <w:lang w:eastAsia="hu-HU"/>
             </w:rPr>
           </w:pPr>
-          <w:hyperlink w:anchor="_Toc210116911" w:history="1">
+          <w:hyperlink w:anchor="_Toc210212700" w:history="1">
             <w:r>
               <w:rPr>
                 <w:rStyle w:val="Hiperhivatkozs"/>
@@ -2054,7 +2042,7 @@
                 <w:noProof/>
                 <w:webHidden/>
               </w:rPr>
-              <w:instrText xml:space="preserve"> PAGEREF _Toc210116911 \h </w:instrText>
+              <w:instrText xml:space="preserve"> PAGEREF _Toc210212700 \h </w:instrText>
             </w:r>
             <w:r>
               <w:rPr>
@@ -2074,7 +2062,7 @@
                 <w:noProof/>
                 <w:webHidden/>
               </w:rPr>
-              <w:t>8</w:t>
+              <w:t>10</w:t>
             </w:r>
             <w:r>
               <w:rPr>
@@ -2100,7 +2088,7 @@
               <w:lang w:eastAsia="hu-HU"/>
             </w:rPr>
           </w:pPr>
-          <w:hyperlink w:anchor="_Toc210116912" w:history="1">
+          <w:hyperlink w:anchor="_Toc210212701" w:history="1">
             <w:r>
               <w:rPr>
                 <w:rStyle w:val="Hiperhivatkozs"/>
@@ -2144,7 +2132,7 @@
                 <w:noProof/>
                 <w:webHidden/>
               </w:rPr>
-              <w:instrText xml:space="preserve"> PAGEREF _Toc210116912 \h </w:instrText>
+              <w:instrText xml:space="preserve"> PAGEREF _Toc210212701 \h </w:instrText>
             </w:r>
             <w:r>
               <w:rPr>
@@ -2164,7 +2152,7 @@
                 <w:noProof/>
                 <w:webHidden/>
               </w:rPr>
-              <w:t>9</w:t>
+              <w:t>11</w:t>
             </w:r>
             <w:r>
               <w:rPr>
@@ -2190,7 +2178,7 @@
               <w:lang w:eastAsia="hu-HU"/>
             </w:rPr>
           </w:pPr>
-          <w:hyperlink w:anchor="_Toc210116913" w:history="1">
+          <w:hyperlink w:anchor="_Toc210212702" w:history="1">
             <w:r>
               <w:rPr>
                 <w:rStyle w:val="Hiperhivatkozs"/>
@@ -2234,7 +2222,7 @@
                 <w:noProof/>
                 <w:webHidden/>
               </w:rPr>
-              <w:instrText xml:space="preserve"> PAGEREF _Toc210116913 \h </w:instrText>
+              <w:instrText xml:space="preserve"> PAGEREF _Toc210212702 \h </w:instrText>
             </w:r>
             <w:r>
               <w:rPr>
@@ -2254,7 +2242,7 @@
                 <w:noProof/>
                 <w:webHidden/>
               </w:rPr>
-              <w:t>9</w:t>
+              <w:t>11</w:t>
             </w:r>
             <w:r>
               <w:rPr>
@@ -2280,7 +2268,7 @@
               <w:lang w:eastAsia="hu-HU"/>
             </w:rPr>
           </w:pPr>
-          <w:hyperlink w:anchor="_Toc210116914" w:history="1">
+          <w:hyperlink w:anchor="_Toc210212703" w:history="1">
             <w:r>
               <w:rPr>
                 <w:rStyle w:val="Hiperhivatkozs"/>
@@ -2324,7 +2312,7 @@
                 <w:noProof/>
                 <w:webHidden/>
               </w:rPr>
-              <w:instrText xml:space="preserve"> PAGEREF _Toc210116914 \h </w:instrText>
+              <w:instrText xml:space="preserve"> PAGEREF _Toc210212703 \h </w:instrText>
             </w:r>
             <w:r>
               <w:rPr>
@@ -2344,7 +2332,7 @@
                 <w:noProof/>
                 <w:webHidden/>
               </w:rPr>
-              <w:t>9</w:t>
+              <w:t>11</w:t>
             </w:r>
             <w:r>
               <w:rPr>
@@ -2370,7 +2358,7 @@
               <w:lang w:eastAsia="hu-HU"/>
             </w:rPr>
           </w:pPr>
-          <w:hyperlink w:anchor="_Toc210116915" w:history="1">
+          <w:hyperlink w:anchor="_Toc210212704" w:history="1">
             <w:r>
               <w:rPr>
                 <w:rStyle w:val="Hiperhivatkozs"/>
@@ -2414,7 +2402,7 @@
                 <w:noProof/>
                 <w:webHidden/>
               </w:rPr>
-              <w:instrText xml:space="preserve"> PAGEREF _Toc210116915 \h </w:instrText>
+              <w:instrText xml:space="preserve"> PAGEREF _Toc210212704 \h </w:instrText>
             </w:r>
             <w:r>
               <w:rPr>
@@ -2434,7 +2422,7 @@
                 <w:noProof/>
                 <w:webHidden/>
               </w:rPr>
-              <w:t>9</w:t>
+              <w:t>11</w:t>
             </w:r>
             <w:r>
               <w:rPr>
@@ -2448,10 +2436,6 @@
         <w:p>
           <w:pPr>
             <w:pStyle w:val="TJ1"/>
-            <w:tabs>
-              <w:tab w:val="left" w:pos="1100"/>
-              <w:tab w:val="right" w:leader="dot" w:pos="9344"/>
-            </w:tabs>
             <w:rPr>
               <w:rFonts w:asciiTheme="minorHAnsi" w:eastAsiaTheme="minorEastAsia" w:hAnsiTheme="minorHAnsi" w:cstheme="minorBidi"/>
               <w:noProof/>
@@ -2460,7 +2444,7 @@
               <w:lang w:eastAsia="hu-HU"/>
             </w:rPr>
           </w:pPr>
-          <w:hyperlink w:anchor="_Toc210116916" w:history="1">
+          <w:hyperlink w:anchor="_Toc210212705" w:history="1">
             <w:r>
               <w:rPr>
                 <w:rStyle w:val="Hiperhivatkozs"/>
@@ -2504,7 +2488,7 @@
                 <w:noProof/>
                 <w:webHidden/>
               </w:rPr>
-              <w:instrText xml:space="preserve"> PAGEREF _Toc210116916 \h </w:instrText>
+              <w:instrText xml:space="preserve"> PAGEREF _Toc210212705 \h </w:instrText>
             </w:r>
             <w:r>
               <w:rPr>
@@ -2524,7 +2508,7 @@
                 <w:noProof/>
                 <w:webHidden/>
               </w:rPr>
-              <w:t>10</w:t>
+              <w:t>12</w:t>
             </w:r>
             <w:r>
               <w:rPr>
@@ -2550,7 +2534,7 @@
               <w:lang w:eastAsia="hu-HU"/>
             </w:rPr>
           </w:pPr>
-          <w:hyperlink w:anchor="_Toc210116917" w:history="1">
+          <w:hyperlink w:anchor="_Toc210212706" w:history="1">
             <w:r>
               <w:rPr>
                 <w:rStyle w:val="Hiperhivatkozs"/>
@@ -2594,7 +2578,7 @@
                 <w:noProof/>
                 <w:webHidden/>
               </w:rPr>
-              <w:instrText xml:space="preserve"> PAGEREF _Toc210116917 \h </w:instrText>
+              <w:instrText xml:space="preserve"> PAGEREF _Toc210212706 \h </w:instrText>
             </w:r>
             <w:r>
               <w:rPr>
@@ -2614,7 +2598,7 @@
                 <w:noProof/>
                 <w:webHidden/>
               </w:rPr>
-              <w:t>10</w:t>
+              <w:t>12</w:t>
             </w:r>
             <w:r>
               <w:rPr>
@@ -2640,7 +2624,7 @@
               <w:lang w:eastAsia="hu-HU"/>
             </w:rPr>
           </w:pPr>
-          <w:hyperlink w:anchor="_Toc210116918" w:history="1">
+          <w:hyperlink w:anchor="_Toc210212707" w:history="1">
             <w:r>
               <w:rPr>
                 <w:rStyle w:val="Hiperhivatkozs"/>
@@ -2684,7 +2668,7 @@
                 <w:noProof/>
                 <w:webHidden/>
               </w:rPr>
-              <w:instrText xml:space="preserve"> PAGEREF _Toc210116918 \h </w:instrText>
+              <w:instrText xml:space="preserve"> PAGEREF _Toc210212707 \h </w:instrText>
             </w:r>
             <w:r>
               <w:rPr>
@@ -2704,7 +2688,7 @@
                 <w:noProof/>
                 <w:webHidden/>
               </w:rPr>
-              <w:t>10</w:t>
+              <w:t>12</w:t>
             </w:r>
             <w:r>
               <w:rPr>
@@ -2730,7 +2714,7 @@
               <w:lang w:eastAsia="hu-HU"/>
             </w:rPr>
           </w:pPr>
-          <w:hyperlink w:anchor="_Toc210116919" w:history="1">
+          <w:hyperlink w:anchor="_Toc210212708" w:history="1">
             <w:r>
               <w:rPr>
                 <w:rStyle w:val="Hiperhivatkozs"/>
@@ -2774,7 +2758,7 @@
                 <w:noProof/>
                 <w:webHidden/>
               </w:rPr>
-              <w:instrText xml:space="preserve"> PAGEREF _Toc210116919 \h </w:instrText>
+              <w:instrText xml:space="preserve"> PAGEREF _Toc210212708 \h </w:instrText>
             </w:r>
             <w:r>
               <w:rPr>
@@ -2794,7 +2778,7 @@
                 <w:noProof/>
                 <w:webHidden/>
               </w:rPr>
-              <w:t>10</w:t>
+              <w:t>12</w:t>
             </w:r>
             <w:r>
               <w:rPr>
@@ -2808,10 +2792,6 @@
         <w:p>
           <w:pPr>
             <w:pStyle w:val="TJ1"/>
-            <w:tabs>
-              <w:tab w:val="left" w:pos="1100"/>
-              <w:tab w:val="right" w:leader="dot" w:pos="9344"/>
-            </w:tabs>
             <w:rPr>
               <w:rFonts w:asciiTheme="minorHAnsi" w:eastAsiaTheme="minorEastAsia" w:hAnsiTheme="minorHAnsi" w:cstheme="minorBidi"/>
               <w:noProof/>
@@ -2820,7 +2800,7 @@
               <w:lang w:eastAsia="hu-HU"/>
             </w:rPr>
           </w:pPr>
-          <w:hyperlink w:anchor="_Toc210116920" w:history="1">
+          <w:hyperlink w:anchor="_Toc210212709" w:history="1">
             <w:r>
               <w:rPr>
                 <w:rStyle w:val="Hiperhivatkozs"/>
@@ -2864,7 +2844,7 @@
                 <w:noProof/>
                 <w:webHidden/>
               </w:rPr>
-              <w:instrText xml:space="preserve"> PAGEREF _Toc210116920 \h </w:instrText>
+              <w:instrText xml:space="preserve"> PAGEREF _Toc210212709 \h </w:instrText>
             </w:r>
             <w:r>
               <w:rPr>
@@ -2884,7 +2864,7 @@
                 <w:noProof/>
                 <w:webHidden/>
               </w:rPr>
-              <w:t>11</w:t>
+              <w:t>13</w:t>
             </w:r>
             <w:r>
               <w:rPr>
@@ -2909,7 +2889,7 @@
       <w:pPr>
         <w:pStyle w:val="Cmsor1"/>
       </w:pPr>
-      <w:bookmarkStart w:id="0" w:name="_Toc210116892"/>
+      <w:bookmarkStart w:id="0" w:name="_Toc210212681"/>
       <w:r>
         <w:lastRenderedPageBreak/>
         <w:t>Bevezetés</w:t>
@@ -2920,7 +2900,7 @@
       <w:pPr>
         <w:pStyle w:val="Cmsor2"/>
       </w:pPr>
-      <w:bookmarkStart w:id="1" w:name="_Toc210116893"/>
+      <w:bookmarkStart w:id="1" w:name="_Toc210212682"/>
       <w:r>
         <w:rPr>
           <w:sz w:val="28"/>
@@ -2949,7 +2929,7 @@
       <w:pPr>
         <w:pStyle w:val="Cmsor2"/>
       </w:pPr>
-      <w:bookmarkStart w:id="2" w:name="_Toc210116894"/>
+      <w:bookmarkStart w:id="2" w:name="_Toc210212683"/>
       <w:r>
         <w:t>Témaválasztás indoklása</w:t>
       </w:r>
@@ -2957,22 +2937,14 @@
     </w:p>
     <w:p>
       <w:r>
-        <w:t xml:space="preserve">Az iskolai életben rendszeresen szerveznek különféle programokat – például kirándulásokat, ünnepségeket, versenyeket vagy sportnapokat, amelyek megszervezése és kommunikálása gyakran sok időt és adminisztrációt igényel. A hagyományos módszerek (szóbeli bejelentés, papíros lista, közösségi csoportok) könnyen áttekinthetetlenné válnak, az információk </w:t>
-      </w:r>
-      <w:proofErr w:type="spellStart"/>
-      <w:r>
-        <w:t>elveszhetnek</w:t>
-      </w:r>
-      <w:proofErr w:type="spellEnd"/>
-      <w:r>
-        <w:t>, illetve a résztvevők közötti kommunikáció hiányossá válhat.</w:t>
+        <w:t>Az iskolai életben rendszeresen szerveznek különféle programokat – például kirándulásokat, ünnepségeket, versenyeket vagy sportnapokat, amelyek megszervezése és kommunikálása gyakran sok időt és adminisztrációt igényel. A hagyományos módszerek (szóbeli bejelentés, papíros lista, közösségi csoportok) könnyen áttekinthetetlenné válnak, az információk elveszhetnek, illetve a résztvevők közötti kommunikáció hiányossá válhat.</w:t>
       </w:r>
     </w:p>
     <w:p>
       <w:pPr>
         <w:pStyle w:val="Cmsor2"/>
       </w:pPr>
-      <w:bookmarkStart w:id="3" w:name="_Toc210116895"/>
+      <w:bookmarkStart w:id="3" w:name="_Toc210212684"/>
       <w:r>
         <w:t>Célkitűzés</w:t>
       </w:r>
@@ -2997,7 +2969,7 @@
       <w:pPr>
         <w:pStyle w:val="Cmsor2"/>
       </w:pPr>
-      <w:bookmarkStart w:id="5" w:name="_Toc210116896"/>
+      <w:bookmarkStart w:id="5" w:name="_Toc210212685"/>
       <w:r>
         <w:t>Célközönség</w:t>
       </w:r>
@@ -3018,7 +2990,7 @@
       <w:pPr>
         <w:pStyle w:val="Cmsor1"/>
       </w:pPr>
-      <w:bookmarkStart w:id="6" w:name="_Toc210116897"/>
+      <w:bookmarkStart w:id="6" w:name="_Toc210212686"/>
       <w:r>
         <w:lastRenderedPageBreak/>
         <w:t>Szoftver specifikáció</w:t>
@@ -3029,7 +3001,7 @@
       <w:pPr>
         <w:pStyle w:val="Cmsor2"/>
       </w:pPr>
-      <w:bookmarkStart w:id="7" w:name="_Toc210116898"/>
+      <w:bookmarkStart w:id="7" w:name="_Toc210212687"/>
       <w:r>
         <w:t>Megjelenés</w:t>
       </w:r>
@@ -3040,7 +3012,7 @@
         <w:pStyle w:val="Cmsor3"/>
       </w:pPr>
       <w:bookmarkStart w:id="8" w:name="_Hlk208603291"/>
-      <w:bookmarkStart w:id="9" w:name="_Toc210116899"/>
+      <w:bookmarkStart w:id="9" w:name="_Toc210212688"/>
       <w:r>
         <w:t>Mobil</w:t>
       </w:r>
@@ -3117,9 +3089,9 @@
           <w:shd w:val="clear" w:color="auto" w:fill="F8F9FA"/>
         </w:rPr>
         <w:drawing>
-          <wp:inline distT="0" distB="0" distL="0" distR="0" wp14:anchorId="053D46FD" wp14:editId="297711A6">
-            <wp:extent cx="1457865" cy="3020836"/>
-            <wp:effectExtent l="0" t="0" r="9525" b="8255"/>
+          <wp:inline distT="0" distB="0" distL="0" distR="0" wp14:anchorId="053D46FD" wp14:editId="79AE0106">
+            <wp:extent cx="1388336" cy="2876764"/>
+            <wp:effectExtent l="0" t="0" r="2540" b="0"/>
             <wp:docPr id="2" name="Kép 2"/>
             <wp:cNvGraphicFramePr>
               <a:graphicFrameLocks xmlns:a="http://schemas.openxmlformats.org/drawingml/2006/main" noChangeAspect="1"/>
@@ -3140,7 +3112,7 @@
                   <pic:spPr>
                     <a:xfrm>
                       <a:off x="0" y="0"/>
-                      <a:ext cx="1510932" cy="3130795"/>
+                      <a:ext cx="1442421" cy="2988833"/>
                     </a:xfrm>
                     <a:prstGeom prst="rect">
                       <a:avLst/>
@@ -3159,9 +3131,9 @@
           <w:shd w:val="clear" w:color="auto" w:fill="F8F9FA"/>
         </w:rPr>
         <w:drawing>
-          <wp:inline distT="0" distB="0" distL="0" distR="0" wp14:anchorId="5EDC7F5C" wp14:editId="7265D811">
-            <wp:extent cx="1466491" cy="3038705"/>
-            <wp:effectExtent l="0" t="0" r="635" b="0"/>
+          <wp:inline distT="0" distB="0" distL="0" distR="0" wp14:anchorId="5EDC7F5C" wp14:editId="1A63BBDE">
+            <wp:extent cx="1387011" cy="2874017"/>
+            <wp:effectExtent l="0" t="0" r="3810" b="2540"/>
             <wp:docPr id="3" name="Kép 3"/>
             <wp:cNvGraphicFramePr>
               <a:graphicFrameLocks xmlns:a="http://schemas.openxmlformats.org/drawingml/2006/main" noChangeAspect="1"/>
@@ -3182,7 +3154,7 @@
                   <pic:spPr>
                     <a:xfrm>
                       <a:off x="0" y="0"/>
-                      <a:ext cx="1492981" cy="3093595"/>
+                      <a:ext cx="1425289" cy="2953332"/>
                     </a:xfrm>
                     <a:prstGeom prst="rect">
                       <a:avLst/>
@@ -3199,9 +3171,9 @@
           <w:noProof/>
         </w:rPr>
         <w:drawing>
-          <wp:inline distT="0" distB="0" distL="0" distR="0" wp14:anchorId="0CBA54C3" wp14:editId="12078512">
-            <wp:extent cx="1494845" cy="3047867"/>
-            <wp:effectExtent l="0" t="0" r="0" b="635"/>
+          <wp:inline distT="0" distB="0" distL="0" distR="0" wp14:anchorId="0CBA54C3" wp14:editId="211B713C">
+            <wp:extent cx="1400543" cy="2876143"/>
+            <wp:effectExtent l="0" t="0" r="9525" b="635"/>
             <wp:docPr id="4" name="Kép 4"/>
             <wp:cNvGraphicFramePr>
               <a:graphicFrameLocks xmlns:a="http://schemas.openxmlformats.org/drawingml/2006/main" noChangeAspect="1"/>
@@ -3222,7 +3194,7 @@
                   <pic:spPr>
                     <a:xfrm>
                       <a:off x="0" y="0"/>
-                      <a:ext cx="1592062" cy="3246085"/>
+                      <a:ext cx="1505419" cy="3091515"/>
                     </a:xfrm>
                     <a:prstGeom prst="rect">
                       <a:avLst/>
@@ -3236,6 +3208,20 @@
       </w:r>
     </w:p>
     <w:p>
+      <w:r>
+        <w:t xml:space="preserve">Mobilos felületen a belépéskor a felhasználó az indítóképernyőről a bejelentkezési felületre kerül, </w:t>
+      </w:r>
+      <w:r>
+        <w:t>ha</w:t>
+      </w:r>
+      <w:r>
+        <w:t xml:space="preserve"> még nem jelentkezett be. Amennyiben a felhasználó nem rendelkezik fiókkal, lehetősége van továbblépni a regisztrációs felületre</w:t>
+      </w:r>
+      <w:r>
+        <w:t>.</w:t>
+      </w:r>
+    </w:p>
+    <w:p>
       <w:pPr>
         <w:pStyle w:val="Cmsor5"/>
       </w:pPr>
@@ -3243,10 +3229,10 @@
         <w:t>Főoldal</w:t>
       </w:r>
       <w:r>
-        <w:t xml:space="preserve"> koncepciók</w:t>
-      </w:r>
-      <w:r>
-        <w:t>, ahol az aktuális és közelgő események listázhatók</w:t>
+        <w:t xml:space="preserve"> és menüsor </w:t>
+      </w:r>
+      <w:r>
+        <w:t>koncepció</w:t>
       </w:r>
     </w:p>
     <w:p>
@@ -3260,9 +3246,9 @@
           <w:shd w:val="clear" w:color="auto" w:fill="F8F9FA"/>
         </w:rPr>
         <w:drawing>
-          <wp:inline distT="0" distB="0" distL="0" distR="0" wp14:anchorId="05490F48" wp14:editId="5EDBDFB2">
-            <wp:extent cx="1302963" cy="2527746"/>
-            <wp:effectExtent l="0" t="0" r="0" b="6350"/>
+          <wp:inline distT="0" distB="0" distL="0" distR="0" wp14:anchorId="05490F48" wp14:editId="23050469">
+            <wp:extent cx="1254721" cy="2434156"/>
+            <wp:effectExtent l="0" t="0" r="3175" b="4445"/>
             <wp:docPr id="5" name="Kép 5"/>
             <wp:cNvGraphicFramePr>
               <a:graphicFrameLocks xmlns:a="http://schemas.openxmlformats.org/drawingml/2006/main" noChangeAspect="1"/>
@@ -3283,7 +3269,7 @@
                   <pic:spPr>
                     <a:xfrm>
                       <a:off x="0" y="0"/>
-                      <a:ext cx="1342891" cy="2605206"/>
+                      <a:ext cx="1300305" cy="2522588"/>
                     </a:xfrm>
                     <a:prstGeom prst="rect">
                       <a:avLst/>
@@ -3302,9 +3288,9 @@
           <w:shd w:val="clear" w:color="auto" w:fill="F8F9FA"/>
         </w:rPr>
         <w:drawing>
-          <wp:inline distT="0" distB="0" distL="0" distR="0" wp14:anchorId="63D9E789" wp14:editId="39946915">
-            <wp:extent cx="1307062" cy="2535699"/>
-            <wp:effectExtent l="0" t="0" r="7620" b="0"/>
+          <wp:inline distT="0" distB="0" distL="0" distR="0" wp14:anchorId="63D9E789" wp14:editId="0D9965E6">
+            <wp:extent cx="1253870" cy="2432507"/>
+            <wp:effectExtent l="0" t="0" r="3810" b="6350"/>
             <wp:docPr id="6" name="Kép 6"/>
             <wp:cNvGraphicFramePr>
               <a:graphicFrameLocks xmlns:a="http://schemas.openxmlformats.org/drawingml/2006/main" noChangeAspect="1"/>
@@ -3325,7 +3311,7 @@
                   <pic:spPr>
                     <a:xfrm>
                       <a:off x="0" y="0"/>
-                      <a:ext cx="1345812" cy="2610874"/>
+                      <a:ext cx="1293491" cy="2509372"/>
                     </a:xfrm>
                     <a:prstGeom prst="rect">
                       <a:avLst/>
@@ -3342,9 +3328,9 @@
           <w:noProof/>
         </w:rPr>
         <w:drawing>
-          <wp:inline distT="0" distB="0" distL="0" distR="0" wp14:anchorId="408DFF86" wp14:editId="229088C1">
-            <wp:extent cx="1315185" cy="2551458"/>
-            <wp:effectExtent l="0" t="0" r="0" b="1270"/>
+          <wp:inline distT="0" distB="0" distL="0" distR="0" wp14:anchorId="408DFF86" wp14:editId="2AE6C6D0">
+            <wp:extent cx="1256829" cy="2438248"/>
+            <wp:effectExtent l="0" t="0" r="635" b="635"/>
             <wp:docPr id="10" name="Kép 10"/>
             <wp:cNvGraphicFramePr>
               <a:graphicFrameLocks xmlns:a="http://schemas.openxmlformats.org/drawingml/2006/main" noChangeAspect="1"/>
@@ -3365,7 +3351,7 @@
                   <pic:spPr>
                     <a:xfrm>
                       <a:off x="0" y="0"/>
-                      <a:ext cx="1341612" cy="2602726"/>
+                      <a:ext cx="1285129" cy="2493151"/>
                     </a:xfrm>
                     <a:prstGeom prst="rect">
                       <a:avLst/>
@@ -3382,9 +3368,9 @@
           <w:noProof/>
         </w:rPr>
         <w:drawing>
-          <wp:inline distT="0" distB="0" distL="0" distR="0" wp14:anchorId="702D5406" wp14:editId="15FD5E9F">
-            <wp:extent cx="1311852" cy="2544993"/>
-            <wp:effectExtent l="0" t="0" r="3175" b="8255"/>
+          <wp:inline distT="0" distB="0" distL="0" distR="0" wp14:anchorId="702D5406" wp14:editId="565945DE">
+            <wp:extent cx="1253019" cy="2430859"/>
+            <wp:effectExtent l="0" t="0" r="4445" b="7620"/>
             <wp:docPr id="11" name="Kép 11"/>
             <wp:cNvGraphicFramePr>
               <a:graphicFrameLocks xmlns:a="http://schemas.openxmlformats.org/drawingml/2006/main" noChangeAspect="1"/>
@@ -3405,7 +3391,7 @@
                   <pic:spPr>
                     <a:xfrm>
                       <a:off x="0" y="0"/>
-                      <a:ext cx="1358087" cy="2634690"/>
+                      <a:ext cx="1301924" cy="2525736"/>
                     </a:xfrm>
                     <a:prstGeom prst="rect">
                       <a:avLst/>
@@ -3420,30 +3406,45 @@
     </w:p>
     <w:p>
       <w:pPr>
-        <w:pStyle w:val="Listaszerbekezds"/>
-      </w:pPr>
-      <w:r>
-        <w:t>Esemény részletek megtekintése és kezelése</w:t>
-      </w:r>
-    </w:p>
-    <w:p>
-      <w:pPr>
-        <w:pStyle w:val="Listaszerbekezds"/>
-      </w:pPr>
-      <w:r>
-        <w:t>Saját profil és értesítések kezelése</w:t>
+        <w:rPr>
+          <w:sz w:val="24"/>
+          <w:szCs w:val="24"/>
+        </w:rPr>
+      </w:pPr>
+      <w:r>
+        <w:t>A mobilos</w:t>
+      </w:r>
+      <w:r>
+        <w:t xml:space="preserve"> </w:t>
+      </w:r>
+      <w:r>
+        <w:t>főoldal</w:t>
+      </w:r>
+      <w:r>
+        <w:t>i felületen</w:t>
+      </w:r>
+      <w:r>
+        <w:t xml:space="preserve"> az aktuális és közelgő események listázhatók áttekinthető formában. A felhasználó könnyedén böngészhet az események között, ahol az egyes események részleteit megtekintheti és kezelheti. A felület egyszerű navigációt biztosít </w:t>
+      </w:r>
+      <w:r>
+        <w:t>egy</w:t>
+      </w:r>
+      <w:r>
+        <w:t xml:space="preserve"> menüsor segítségével, amely lehetővé teszi az oldalak közötti gyors váltást.</w:t>
       </w:r>
     </w:p>
     <w:p>
       <w:pPr>
         <w:pStyle w:val="Cmsor3"/>
         <w:pageBreakBefore/>
-        <w:ind w:left="1225" w:hanging="505"/>
-      </w:pPr>
-      <w:bookmarkStart w:id="10" w:name="_Toc210116900"/>
+      </w:pPr>
+      <w:bookmarkStart w:id="10" w:name="_Toc210212689"/>
       <w:r>
         <w:lastRenderedPageBreak/>
-        <w:t xml:space="preserve">Desktop </w:t>
+        <w:t>Asztali</w:t>
+      </w:r>
+      <w:r>
+        <w:t xml:space="preserve"> </w:t>
       </w:r>
       <w:r>
         <w:t>w</w:t>
@@ -3455,51 +3456,151 @@
     </w:p>
     <w:p>
       <w:pPr>
-        <w:pStyle w:val="Listaszerbekezds"/>
-      </w:pPr>
-      <w:r>
-        <w:t>Főoldal (átfogó eseménylista és kereső)</w:t>
-      </w:r>
-    </w:p>
-    <w:p>
-      <w:pPr>
-        <w:pStyle w:val="Listaszerbekezds"/>
-      </w:pPr>
-      <w:r>
-        <w:t>Bejelentkezés/regisztráció</w:t>
-      </w:r>
-    </w:p>
-    <w:p>
-      <w:pPr>
-        <w:pStyle w:val="Listaszerbekezds"/>
-      </w:pPr>
-      <w:r>
-        <w:t>Adminisztrációs felület (tanároknak és rendszergazdáknak)</w:t>
-      </w:r>
-    </w:p>
-    <w:p>
-      <w:pPr>
-        <w:pStyle w:val="Listaszerbekezds"/>
-      </w:pPr>
-      <w:r>
-        <w:t xml:space="preserve">Reszponzív kialakítás </w:t>
-      </w:r>
-      <w:r>
-        <w:sym w:font="Wingdings" w:char="F0E0"/>
+        <w:pStyle w:val="Cmsor5"/>
+      </w:pPr>
+      <w:r>
+        <w:t>Események felkeresésére szolgáló oldal koncepció</w:t>
+      </w:r>
+    </w:p>
+    <w:p>
+      <w:pPr>
+        <w:pStyle w:val="Cmsor5"/>
+      </w:pPr>
+      <w:r>
+        <w:drawing>
+          <wp:inline distT="0" distB="0" distL="0" distR="0" wp14:anchorId="1086FEBE" wp14:editId="193046AF">
+            <wp:extent cx="4565193" cy="2568104"/>
+            <wp:effectExtent l="0" t="0" r="6985" b="3810"/>
+            <wp:docPr id="8" name="Kép 8"/>
+            <wp:cNvGraphicFramePr>
+              <a:graphicFrameLocks xmlns:a="http://schemas.openxmlformats.org/drawingml/2006/main" noChangeAspect="1"/>
+            </wp:cNvGraphicFramePr>
+            <a:graphic xmlns:a="http://schemas.openxmlformats.org/drawingml/2006/main">
+              <a:graphicData uri="http://schemas.openxmlformats.org/drawingml/2006/picture">
+                <pic:pic xmlns:pic="http://schemas.openxmlformats.org/drawingml/2006/picture">
+                  <pic:nvPicPr>
+                    <pic:cNvPr id="1" name=""/>
+                    <pic:cNvPicPr/>
+                  </pic:nvPicPr>
+                  <pic:blipFill>
+                    <a:blip r:embed="rId16"/>
+                    <a:stretch>
+                      <a:fillRect/>
+                    </a:stretch>
+                  </pic:blipFill>
+                  <pic:spPr>
+                    <a:xfrm>
+                      <a:off x="0" y="0"/>
+                      <a:ext cx="4590327" cy="2582243"/>
+                    </a:xfrm>
+                    <a:prstGeom prst="rect">
+                      <a:avLst/>
+                    </a:prstGeom>
+                  </pic:spPr>
+                </pic:pic>
+              </a:graphicData>
+            </a:graphic>
+          </wp:inline>
+        </w:drawing>
+      </w:r>
+    </w:p>
+    <w:p>
+      <w:pPr>
+        <w:rPr>
+          <w:sz w:val="24"/>
+          <w:szCs w:val="24"/>
+        </w:rPr>
+      </w:pPr>
+      <w:r>
+        <w:t>Az események felkeresésére szolgáló oldal átlátható eseménylistát és keresőfelületet kínál a felhasználók számára, lehetővé téve, hogy gyorsan megtalálják a számukra érdekes eseményeket.</w:t>
+      </w:r>
+    </w:p>
+    <w:p>
+      <w:pPr>
+        <w:pStyle w:val="Cmsor5"/>
+      </w:pPr>
+      <w:r>
+        <w:t>Események feltöltéséhez szolgáló oldal koncepció</w:t>
+      </w:r>
+    </w:p>
+    <w:p>
+      <w:pPr>
+        <w:pStyle w:val="Cmsor5"/>
+      </w:pPr>
+      <w:r>
+        <w:drawing>
+          <wp:inline distT="0" distB="0" distL="0" distR="0" wp14:anchorId="4A8B21B8" wp14:editId="1ABC0802">
+            <wp:extent cx="4572000" cy="2571933"/>
+            <wp:effectExtent l="0" t="0" r="0" b="0"/>
+            <wp:docPr id="1" name="Kép 1"/>
+            <wp:cNvGraphicFramePr>
+              <a:graphicFrameLocks xmlns:a="http://schemas.openxmlformats.org/drawingml/2006/main" noChangeAspect="1"/>
+            </wp:cNvGraphicFramePr>
+            <a:graphic xmlns:a="http://schemas.openxmlformats.org/drawingml/2006/main">
+              <a:graphicData uri="http://schemas.openxmlformats.org/drawingml/2006/picture">
+                <pic:pic xmlns:pic="http://schemas.openxmlformats.org/drawingml/2006/picture">
+                  <pic:nvPicPr>
+                    <pic:cNvPr id="1" name=""/>
+                    <pic:cNvPicPr/>
+                  </pic:nvPicPr>
+                  <pic:blipFill>
+                    <a:blip r:embed="rId17"/>
+                    <a:stretch>
+                      <a:fillRect/>
+                    </a:stretch>
+                  </pic:blipFill>
+                  <pic:spPr>
+                    <a:xfrm>
+                      <a:off x="0" y="0"/>
+                      <a:ext cx="4593769" cy="2584179"/>
+                    </a:xfrm>
+                    <a:prstGeom prst="rect">
+                      <a:avLst/>
+                    </a:prstGeom>
+                  </pic:spPr>
+                </pic:pic>
+              </a:graphicData>
+            </a:graphic>
+          </wp:inline>
+        </w:drawing>
+      </w:r>
+    </w:p>
+    <w:p>
+      <w:r>
+        <w:t>Az események feltöltésére szolgáló oldal egy letisztult, egyszerű űrlapot kínál, ahol a szervezők könnyedén megadhatják az esemény részleteit, például címet, időpontot és leírást,</w:t>
       </w:r>
       <w:r>
         <w:t xml:space="preserve"> </w:t>
       </w:r>
       <w:r>
-        <w:t xml:space="preserve"> mobilon és tableten is jól használható</w:t>
+        <w:t xml:space="preserve">valamint feltölthetik az eseményhez kapcsolódó képeket vagy dokumentumokat. </w:t>
+      </w:r>
+    </w:p>
+    <w:p>
+      <w:r>
+        <w:t>A weboldal r</w:t>
+      </w:r>
+      <w:r>
+        <w:t>eszponzív kialakítás</w:t>
+      </w:r>
+      <w:r>
+        <w:t>ú</w:t>
+      </w:r>
+      <w:r>
+        <w:t>, amely biztosítja, hogy az oldal mobilon és tableten egyaránt jól használható legyen</w:t>
+      </w:r>
+      <w:r>
+        <w:t>.</w:t>
       </w:r>
     </w:p>
     <w:p>
       <w:pPr>
         <w:pStyle w:val="Cmsor2"/>
-      </w:pPr>
-      <w:bookmarkStart w:id="11" w:name="_Toc210116901"/>
-      <w:r>
+        <w:pageBreakBefore/>
+      </w:pPr>
+      <w:bookmarkStart w:id="11" w:name="_Toc210212690"/>
+      <w:r>
+        <w:lastRenderedPageBreak/>
         <w:t>Funkciók</w:t>
       </w:r>
       <w:bookmarkEnd w:id="11"/>
@@ -3508,7 +3609,7 @@
       <w:pPr>
         <w:pStyle w:val="Cmsor3"/>
       </w:pPr>
-      <w:bookmarkStart w:id="12" w:name="_Toc210116902"/>
+      <w:bookmarkStart w:id="12" w:name="_Toc210212691"/>
       <w:r>
         <w:t>Tanári funkciók</w:t>
       </w:r>
@@ -3569,7 +3670,7 @@
           <w:rFonts w:eastAsia="Merriweather"/>
         </w:rPr>
       </w:pPr>
-      <w:bookmarkStart w:id="13" w:name="_Toc210116903"/>
+      <w:bookmarkStart w:id="13" w:name="_Toc210212692"/>
       <w:r>
         <w:t>Diák funkciók</w:t>
       </w:r>
@@ -3666,9 +3767,8 @@
       <w:pPr>
         <w:pStyle w:val="Cmsor3"/>
         <w:pageBreakBefore/>
-        <w:ind w:left="1225" w:hanging="505"/>
-      </w:pPr>
-      <w:bookmarkStart w:id="14" w:name="_Toc210116904"/>
+      </w:pPr>
+      <w:bookmarkStart w:id="14" w:name="_Toc210212693"/>
       <w:r>
         <w:lastRenderedPageBreak/>
         <w:t>Admin funkciók</w:t>
@@ -3759,7 +3859,7 @@
       <w:pPr>
         <w:pStyle w:val="Cmsor1"/>
       </w:pPr>
-      <w:bookmarkStart w:id="15" w:name="_Toc210116905"/>
+      <w:bookmarkStart w:id="15" w:name="_Toc210212694"/>
       <w:r>
         <w:lastRenderedPageBreak/>
         <w:t>Fejlesztői dokumentáció</w:t>
@@ -3770,7 +3870,7 @@
       <w:pPr>
         <w:pStyle w:val="Cmsor2"/>
       </w:pPr>
-      <w:bookmarkStart w:id="16" w:name="_Toc210116906"/>
+      <w:bookmarkStart w:id="16" w:name="_Toc210212695"/>
       <w:r>
         <w:t>Operációs rendszer</w:t>
       </w:r>
@@ -3785,7 +3885,7 @@
       <w:pPr>
         <w:pStyle w:val="Cmsor2"/>
       </w:pPr>
-      <w:bookmarkStart w:id="17" w:name="_Toc210116907"/>
+      <w:bookmarkStart w:id="17" w:name="_Toc210212696"/>
       <w:r>
         <w:t>Felhasználandó programozási nyelv</w:t>
       </w:r>
@@ -3842,7 +3942,7 @@
       <w:pPr>
         <w:pStyle w:val="Cmsor2"/>
       </w:pPr>
-      <w:bookmarkStart w:id="18" w:name="_Toc210116908"/>
+      <w:bookmarkStart w:id="18" w:name="_Toc210212697"/>
       <w:r>
         <w:t>Megoldás formátuma</w:t>
       </w:r>
@@ -3852,7 +3952,7 @@
       <w:pPr>
         <w:pStyle w:val="Cmsor3"/>
       </w:pPr>
-      <w:bookmarkStart w:id="19" w:name="_Toc210116909"/>
+      <w:bookmarkStart w:id="19" w:name="_Toc210212698"/>
       <w:r>
         <w:t>Fejlesztői környezet</w:t>
       </w:r>
@@ -3869,15 +3969,7 @@
         <w:t>webes felület</w:t>
       </w:r>
       <w:r>
-        <w:t xml:space="preserve">en és egy </w:t>
-      </w:r>
-      <w:proofErr w:type="spellStart"/>
-      <w:r>
-        <w:t>androidos</w:t>
-      </w:r>
-      <w:proofErr w:type="spellEnd"/>
-      <w:r>
-        <w:t xml:space="preserve"> alkalmazásban</w:t>
+        <w:t>en és egy androidos alkalmazásban</w:t>
       </w:r>
       <w:r>
         <w:t>.</w:t>
@@ -3896,7 +3988,7 @@
         <w:pStyle w:val="Cmsor3"/>
       </w:pPr>
       <w:bookmarkStart w:id="20" w:name="_Hlk208610976"/>
-      <w:bookmarkStart w:id="21" w:name="_Toc210116910"/>
+      <w:bookmarkStart w:id="21" w:name="_Toc210212699"/>
       <w:r>
         <w:t>Forráskódok és projektkörnyezet</w:t>
       </w:r>
@@ -3923,12 +4015,24 @@
         <w:t>Backend:</w:t>
       </w:r>
       <w:r>
-        <w:t xml:space="preserve"> Laravel keretrendszerre épülő REST API, amely biztosítja az adatok kezelését és a kliensoldali alkalmazások kiszolgálását.</w:t>
+        <w:t xml:space="preserve"> </w:t>
       </w:r>
     </w:p>
     <w:p>
       <w:pPr>
         <w:pStyle w:val="Listaszerbekezds"/>
+        <w:numPr>
+          <w:ilvl w:val="1"/>
+          <w:numId w:val="12"/>
+        </w:numPr>
+      </w:pPr>
+      <w:r>
+        <w:t>Laravel keretrendszerre épülő REST API, amely biztosítja az adatok kezelését és a kliensoldali alkalmazások kiszolgálását.</w:t>
+      </w:r>
+    </w:p>
+    <w:p>
+      <w:pPr>
+        <w:pStyle w:val="Listaszerbekezds"/>
       </w:pPr>
       <w:r>
         <w:t>Frontend:</w:t>
@@ -3937,6 +4041,10 @@
     <w:p>
       <w:pPr>
         <w:pStyle w:val="Listaszerbekezds"/>
+        <w:numPr>
+          <w:ilvl w:val="1"/>
+          <w:numId w:val="12"/>
+        </w:numPr>
       </w:pPr>
       <w:r>
         <w:t>Webes felület: HTML, CSS alapú megjelenítés, JavaScript funkciókkal kiegészítve.</w:t>
@@ -3945,6 +4053,10 @@
     <w:p>
       <w:pPr>
         <w:pStyle w:val="Listaszerbekezds"/>
+        <w:numPr>
+          <w:ilvl w:val="1"/>
+          <w:numId w:val="12"/>
+        </w:numPr>
       </w:pPr>
       <w:r>
         <w:t>Mobilos felület: Flutter keretrendszerrel készül, amely lehetővé teszi a reszponzív és natív élményhez közeli működést Android eszközökön.</w:t>
@@ -3954,9 +4066,8 @@
       <w:pPr>
         <w:pStyle w:val="Cmsor3"/>
         <w:pageBreakBefore/>
-        <w:ind w:left="1225" w:hanging="505"/>
-      </w:pPr>
-      <w:bookmarkStart w:id="22" w:name="_Toc210116911"/>
+      </w:pPr>
+      <w:bookmarkStart w:id="22" w:name="_Toc210212700"/>
       <w:r>
         <w:lastRenderedPageBreak/>
         <w:t>Adatbázis</w:t>
@@ -3970,27 +4081,13 @@
         </w:rPr>
       </w:pPr>
       <w:r>
-        <w:t>A</w:t>
-      </w:r>
-      <w:r>
-        <w:t xml:space="preserve"> projekt </w:t>
-      </w:r>
-      <w:r>
-        <w:t xml:space="preserve">adatainak kezelésére </w:t>
-      </w:r>
-      <w:proofErr w:type="spellStart"/>
+        <w:t xml:space="preserve">A projekt adatainak kezelésére </w:t>
+      </w:r>
       <w:r>
         <w:rPr>
           <w:rStyle w:val="Kiemels2"/>
         </w:rPr>
-        <w:t>MySQL</w:t>
-      </w:r>
-      <w:proofErr w:type="spellEnd"/>
-      <w:r>
-        <w:rPr>
-          <w:rStyle w:val="Kiemels2"/>
-        </w:rPr>
-        <w:t xml:space="preserve"> adatbázist</w:t>
+        <w:t>MySQL adatbázist</w:t>
       </w:r>
       <w:r>
         <w:t xml:space="preserve"> használunk. Az adatbázis tárolja a felhasználók, események, szavazások, hozzászólások és intézmények adatait.</w:t>
@@ -4006,10 +4103,7 @@
         <w:pStyle w:val="Listaszerbekezds"/>
       </w:pPr>
       <w:r>
-        <w:t xml:space="preserve">több iskola </w:t>
-      </w:r>
-      <w:r>
-        <w:t>kezelésének támogatása</w:t>
+        <w:t>több iskola kezelésének támogatása</w:t>
       </w:r>
     </w:p>
     <w:p>
@@ -4216,7 +4310,7 @@
         <w:pStyle w:val="Cmsor2"/>
         <w:pageBreakBefore/>
       </w:pPr>
-      <w:bookmarkStart w:id="23" w:name="_Toc210116912"/>
+      <w:bookmarkStart w:id="23" w:name="_Toc210212701"/>
       <w:r>
         <w:lastRenderedPageBreak/>
         <w:t>Szoftverfejlesztés</w:t>
@@ -4241,7 +4335,7 @@
       <w:pPr>
         <w:pStyle w:val="Cmsor2"/>
       </w:pPr>
-      <w:bookmarkStart w:id="24" w:name="_Toc210116913"/>
+      <w:bookmarkStart w:id="24" w:name="_Toc210212702"/>
       <w:r>
         <w:t>Tárolt adatok</w:t>
       </w:r>
@@ -4251,7 +4345,7 @@
       <w:pPr>
         <w:pStyle w:val="Cmsor3"/>
       </w:pPr>
-      <w:bookmarkStart w:id="25" w:name="_Toc210116914"/>
+      <w:bookmarkStart w:id="25" w:name="_Toc210212703"/>
       <w:r>
         <w:t>Felhasználói adatok</w:t>
       </w:r>
@@ -4285,7 +4379,7 @@
       <w:pPr>
         <w:pStyle w:val="Cmsor2"/>
       </w:pPr>
-      <w:bookmarkStart w:id="26" w:name="_Toc210116915"/>
+      <w:bookmarkStart w:id="26" w:name="_Toc210212704"/>
       <w:r>
         <w:t>Modulok</w:t>
       </w:r>
@@ -4343,7 +4437,7 @@
       <w:pPr>
         <w:pStyle w:val="Cmsor1"/>
       </w:pPr>
-      <w:bookmarkStart w:id="27" w:name="_Toc210116916"/>
+      <w:bookmarkStart w:id="27" w:name="_Toc210212705"/>
       <w:r>
         <w:lastRenderedPageBreak/>
         <w:t>Dokumentáció</w:t>
@@ -4354,7 +4448,7 @@
       <w:pPr>
         <w:pStyle w:val="Cmsor2"/>
       </w:pPr>
-      <w:bookmarkStart w:id="28" w:name="_Toc210116917"/>
+      <w:bookmarkStart w:id="28" w:name="_Toc210212706"/>
       <w:r>
         <w:t>Erőforrás terv, munkaidő nyilvántartás</w:t>
       </w:r>
@@ -4373,7 +4467,7 @@
       <w:pPr>
         <w:pStyle w:val="Cmsor2"/>
       </w:pPr>
-      <w:bookmarkStart w:id="29" w:name="_Toc210116918"/>
+      <w:bookmarkStart w:id="29" w:name="_Toc210212707"/>
       <w:r>
         <w:t>Technikai dokumentáció</w:t>
       </w:r>
@@ -4393,7 +4487,7 @@
       <w:pPr>
         <w:pStyle w:val="Cmsor2"/>
       </w:pPr>
-      <w:bookmarkStart w:id="30" w:name="_Toc210116919"/>
+      <w:bookmarkStart w:id="30" w:name="_Toc210212708"/>
       <w:r>
         <w:t xml:space="preserve">Forráskód </w:t>
       </w:r>
@@ -4414,7 +4508,7 @@
       <w:pPr>
         <w:pStyle w:val="Cmsor1"/>
       </w:pPr>
-      <w:bookmarkStart w:id="31" w:name="_Toc210116920"/>
+      <w:bookmarkStart w:id="31" w:name="_Toc210212709"/>
       <w:r>
         <w:lastRenderedPageBreak/>
         <w:t>Projekt adatlap</w:t>
@@ -4434,13 +4528,8 @@
         <w:t>Projekt neve:</w:t>
       </w:r>
       <w:r>
-        <w:t xml:space="preserve"> </w:t>
-      </w:r>
-      <w:proofErr w:type="spellStart"/>
-      <w:r>
-        <w:t>EseményTér</w:t>
-      </w:r>
-      <w:proofErr w:type="spellEnd"/>
+        <w:t xml:space="preserve"> EseményTér</w:t>
+      </w:r>
     </w:p>
     <w:p>
       <w:pPr>
@@ -4455,15 +4544,7 @@
         <w:t>Feladat rövid ismertetése:</w:t>
       </w:r>
       <w:r>
-        <w:t xml:space="preserve"> Az </w:t>
-      </w:r>
-      <w:proofErr w:type="spellStart"/>
-      <w:r>
-        <w:t>EseményTér</w:t>
-      </w:r>
-      <w:proofErr w:type="spellEnd"/>
-      <w:r>
-        <w:t xml:space="preserve"> </w:t>
+        <w:t xml:space="preserve"> Az EseményTér </w:t>
       </w:r>
       <w:r>
         <w:t>egy olyan webes rendszer, amely átláthatóbbá és egyszerűbbé teszi az iskolai programok szervezését és kommunikációját tanárok és a diákok számára.</w:t>
@@ -4488,15 +4569,7 @@
         <w:t>HTML, CSS,</w:t>
       </w:r>
       <w:r>
-        <w:t xml:space="preserve"> Dart, </w:t>
-      </w:r>
-      <w:proofErr w:type="spellStart"/>
-      <w:r>
-        <w:t>MySQL</w:t>
-      </w:r>
-      <w:proofErr w:type="spellEnd"/>
-      <w:r>
-        <w:t>, PHP, JavaScript</w:t>
+        <w:t xml:space="preserve"> Dart, MySQL, PHP, JavaScript</w:t>
       </w:r>
     </w:p>
     <w:p>
@@ -4515,8 +4588,8 @@
       </w:r>
     </w:p>
     <w:sectPr>
-      <w:headerReference w:type="default" r:id="rId16"/>
-      <w:footerReference w:type="default" r:id="rId17"/>
+      <w:headerReference w:type="default" r:id="rId18"/>
+      <w:footerReference w:type="default" r:id="rId19"/>
       <w:pgSz w:w="11906" w:h="16838" w:code="9"/>
       <w:pgMar w:top="1735" w:right="1276" w:bottom="1134" w:left="1276" w:header="709" w:footer="709" w:gutter="0"/>
       <w:cols w:space="708"/>
@@ -6523,8 +6596,10 @@
   <w:style w:type="paragraph" w:default="1" w:styleId="Norml">
     <w:name w:val="Normal"/>
     <w:qFormat/>
-    <w:rsid w:val="00A2246B"/>
+    <w:rsid w:val="004D0AA4"/>
     <w:pPr>
+      <w:keepNext/>
+      <w:keepLines/>
       <w:ind w:left="284" w:firstLine="284"/>
       <w:jc w:val="both"/>
     </w:pPr>
@@ -6566,12 +6641,13 @@
     <w:uiPriority w:val="9"/>
     <w:unhideWhenUsed/>
     <w:qFormat/>
-    <w:rsid w:val="00FC44EE"/>
+    <w:rsid w:val="00552322"/>
     <w:pPr>
       <w:pageBreakBefore w:val="0"/>
       <w:numPr>
         <w:ilvl w:val="1"/>
       </w:numPr>
+      <w:spacing w:before="200" w:after="200"/>
       <w:ind w:left="567" w:hanging="567"/>
       <w:outlineLvl w:val="1"/>
     </w:pPr>
@@ -6588,11 +6664,13 @@
     <w:uiPriority w:val="9"/>
     <w:unhideWhenUsed/>
     <w:qFormat/>
-    <w:rsid w:val="00017344"/>
+    <w:rsid w:val="00552322"/>
     <w:pPr>
       <w:numPr>
         <w:ilvl w:val="2"/>
       </w:numPr>
+      <w:spacing w:before="120" w:after="120"/>
+      <w:ind w:left="1225" w:hanging="505"/>
       <w:outlineLvl w:val="2"/>
     </w:pPr>
     <w:rPr>
@@ -6609,8 +6687,6 @@
     <w:qFormat/>
     <w:rsid w:val="006E3C16"/>
     <w:pPr>
-      <w:keepNext/>
-      <w:keepLines/>
       <w:spacing w:before="40" w:after="0"/>
       <w:outlineLvl w:val="3"/>
     </w:pPr>
@@ -6629,11 +6705,9 @@
     <w:uiPriority w:val="9"/>
     <w:unhideWhenUsed/>
     <w:qFormat/>
-    <w:rsid w:val="0043147E"/>
+    <w:rsid w:val="00552322"/>
     <w:pPr>
-      <w:keepNext/>
-      <w:keepLines/>
-      <w:spacing w:before="40" w:after="120"/>
+      <w:spacing w:before="40" w:after="40"/>
       <w:jc w:val="center"/>
       <w:outlineLvl w:val="4"/>
     </w:pPr>
@@ -6730,8 +6804,6 @@
     <w:qFormat/>
     <w:rsid w:val="00FC44EE"/>
     <w:pPr>
-      <w:keepNext/>
-      <w:keepLines/>
       <w:numPr>
         <w:numId w:val="12"/>
       </w:numPr>
@@ -6780,7 +6852,7 @@
     <w:basedOn w:val="Bekezdsalapbettpusa"/>
     <w:link w:val="Cmsor2"/>
     <w:uiPriority w:val="9"/>
-    <w:rsid w:val="00FC44EE"/>
+    <w:rsid w:val="00552322"/>
     <w:rPr>
       <w:rFonts w:ascii="Times New Roman" w:hAnsi="Times New Roman" w:cs="Times New Roman"/>
       <w:b/>
@@ -6861,8 +6933,12 @@
     <w:autoRedefine/>
     <w:uiPriority w:val="39"/>
     <w:unhideWhenUsed/>
-    <w:rsid w:val="001C5C8F"/>
+    <w:rsid w:val="004D0AA4"/>
     <w:pPr>
+      <w:tabs>
+        <w:tab w:val="left" w:pos="1100"/>
+        <w:tab w:val="right" w:leader="dot" w:pos="9344"/>
+      </w:tabs>
       <w:spacing w:after="100"/>
     </w:pPr>
   </w:style>
@@ -6921,7 +6997,7 @@
     <w:basedOn w:val="Bekezdsalapbettpusa"/>
     <w:link w:val="Cmsor3"/>
     <w:uiPriority w:val="9"/>
-    <w:rsid w:val="00017344"/>
+    <w:rsid w:val="00552322"/>
     <w:rPr>
       <w:rFonts w:ascii="Times New Roman" w:hAnsi="Times New Roman" w:cs="Times New Roman"/>
       <w:b/>
@@ -6951,7 +7027,7 @@
     <w:basedOn w:val="Bekezdsalapbettpusa"/>
     <w:link w:val="Cmsor5"/>
     <w:uiPriority w:val="9"/>
-    <w:rsid w:val="0043147E"/>
+    <w:rsid w:val="00552322"/>
     <w:rPr>
       <w:rFonts w:asciiTheme="majorHAnsi" w:eastAsiaTheme="majorEastAsia" w:hAnsiTheme="majorHAnsi" w:cstheme="majorBidi"/>
       <w:color w:val="2F5496" w:themeColor="accent1" w:themeShade="BF"/>
@@ -7048,6 +7124,38 @@
     <w:rPr>
       <w:b/>
       <w:bCs/>
+    </w:rPr>
+  </w:style>
+  <w:style w:type="paragraph" w:styleId="NormlWeb">
+    <w:name w:val="Normal (Web)"/>
+    <w:basedOn w:val="Norml"/>
+    <w:uiPriority w:val="99"/>
+    <w:semiHidden/>
+    <w:unhideWhenUsed/>
+    <w:rsid w:val="00DF3846"/>
+    <w:pPr>
+      <w:keepNext w:val="0"/>
+      <w:spacing w:before="100" w:beforeAutospacing="1" w:after="100" w:afterAutospacing="1" w:line="240" w:lineRule="auto"/>
+      <w:ind w:left="0" w:firstLine="0"/>
+      <w:jc w:val="left"/>
+    </w:pPr>
+    <w:rPr>
+      <w:rFonts w:eastAsia="Times New Roman"/>
+      <w:sz w:val="24"/>
+      <w:szCs w:val="24"/>
+      <w:lang w:eastAsia="hu-HU"/>
+    </w:rPr>
+  </w:style>
+  <w:style w:type="character" w:styleId="Feloldatlanmegemlts">
+    <w:name w:val="Unresolved Mention"/>
+    <w:basedOn w:val="Bekezdsalapbettpusa"/>
+    <w:uiPriority w:val="99"/>
+    <w:semiHidden/>
+    <w:unhideWhenUsed/>
+    <w:rsid w:val="00077B0D"/>
+    <w:rPr>
+      <w:color w:val="605E5C"/>
+      <w:shd w:val="clear" w:color="auto" w:fill="E1DFDD"/>
     </w:rPr>
   </w:style>
 </w:styles>

</xml_diff>